<commit_message>
update analisis kebutuhan data wawancara dan koreksi dokumen lainnya
H-2 presentasi
</commit_message>
<xml_diff>
--- a/TRPL EDISI PRESENTASI 24 November 2017/Analisis/Input ramal.docx
+++ b/TRPL EDISI PRESENTASI 24 November 2017/Analisis/Input ramal.docx
@@ -1,6 +1,6 @@
 
 <file path=word/document.xml><?xml version="1.0" encoding="utf-8"?>
-<w:document xmlns:ve="http://schemas.openxmlformats.org/markup-compatibility/2006" xmlns:o="urn:schemas-microsoft-com:office:office" xmlns:r="http://schemas.openxmlformats.org/officeDocument/2006/relationships" xmlns:m="http://schemas.openxmlformats.org/officeDocument/2006/math" xmlns:v="urn:schemas-microsoft-com:vml" xmlns:wp="http://schemas.openxmlformats.org/drawingml/2006/wordprocessingDrawing" xmlns:w10="urn:schemas-microsoft-com:office:word" xmlns:w="http://schemas.openxmlformats.org/wordprocessingml/2006/main" xmlns:wne="http://schemas.microsoft.com/office/word/2006/wordml">
+<w:document xmlns:wpc="http://schemas.microsoft.com/office/word/2010/wordprocessingCanvas" xmlns:mc="http://schemas.openxmlformats.org/markup-compatibility/2006" xmlns:o="urn:schemas-microsoft-com:office:office" xmlns:r="http://schemas.openxmlformats.org/officeDocument/2006/relationships" xmlns:m="http://schemas.openxmlformats.org/officeDocument/2006/math" xmlns:v="urn:schemas-microsoft-com:vml" xmlns:wp14="http://schemas.microsoft.com/office/word/2010/wordprocessingDrawing" xmlns:wp="http://schemas.openxmlformats.org/drawingml/2006/wordprocessingDrawing" xmlns:w10="urn:schemas-microsoft-com:office:word" xmlns:w="http://schemas.openxmlformats.org/wordprocessingml/2006/main" xmlns:w14="http://schemas.microsoft.com/office/word/2010/wordml" xmlns:wpg="http://schemas.microsoft.com/office/word/2010/wordprocessingGroup" xmlns:wpi="http://schemas.microsoft.com/office/word/2010/wordprocessingInk" xmlns:wne="http://schemas.microsoft.com/office/word/2006/wordml" xmlns:wps="http://schemas.microsoft.com/office/word/2010/wordprocessingShape" mc:Ignorable="w14 wp14">
   <w:body>
     <w:p>
       <w:pPr>
@@ -319,8 +319,10 @@
       <w:r>
         <w:rPr>
           <w:rFonts w:ascii="Times New Roman" w:hAnsi="Times New Roman" w:cs="Times New Roman"/>
-          <w:sz w:val="24"/>
-          <w:szCs w:val="24"/>
+          <w:noProof/>
+          <w:sz w:val="24"/>
+          <w:szCs w:val="24"/>
+          <w:lang w:eastAsia="id-ID"/>
         </w:rPr>
         <w:drawing>
           <wp:inline distT="0" distB="0" distL="0" distR="0">
@@ -340,10 +342,10 @@
                     </pic:cNvPicPr>
                   </pic:nvPicPr>
                   <pic:blipFill>
-                    <a:blip r:embed="rId5" cstate="print">
+                    <a:blip r:embed="rId6" cstate="print">
                       <a:extLst>
                         <a:ext uri="{28A0092B-C50C-407E-A947-70E740481C1C}">
-                          <a14:useLocalDpi xmlns="" xmlns:wpc="http://schemas.microsoft.com/office/word/2010/wordprocessingCanvas" xmlns:mc="http://schemas.openxmlformats.org/markup-compatibility/2006" xmlns:o="urn:schemas-microsoft-com:office:office" xmlns:v="urn:schemas-microsoft-com:vml" xmlns:wp14="http://schemas.microsoft.com/office/word/2010/wordprocessingDrawing" xmlns:w10="urn:schemas-microsoft-com:office:word" xmlns:w="http://schemas.openxmlformats.org/wordprocessingml/2006/main" xmlns:w14="http://schemas.microsoft.com/office/word/2010/wordml" xmlns:wpg="http://schemas.microsoft.com/office/word/2010/wordprocessingGroup" xmlns:wpi="http://schemas.microsoft.com/office/word/2010/wordprocessingInk" xmlns:wps="http://schemas.microsoft.com/office/word/2010/wordprocessingShape" xmlns:a14="http://schemas.microsoft.com/office/drawing/2010/main" val="0"/>
+                          <a14:useLocalDpi xmlns:a14="http://schemas.microsoft.com/office/drawing/2010/main" val="0"/>
                         </a:ext>
                       </a:extLst>
                     </a:blip>
@@ -418,8 +420,10 @@
       <w:r>
         <w:rPr>
           <w:rFonts w:ascii="Times New Roman" w:hAnsi="Times New Roman" w:cs="Times New Roman"/>
-          <w:sz w:val="24"/>
-          <w:szCs w:val="24"/>
+          <w:noProof/>
+          <w:sz w:val="24"/>
+          <w:szCs w:val="24"/>
+          <w:lang w:eastAsia="id-ID"/>
         </w:rPr>
         <w:drawing>
           <wp:inline distT="0" distB="0" distL="0" distR="0">
@@ -437,7 +441,7 @@
                     <pic:cNvPicPr/>
                   </pic:nvPicPr>
                   <pic:blipFill>
-                    <a:blip r:embed="rId6"/>
+                    <a:blip r:embed="rId7"/>
                     <a:stretch>
                       <a:fillRect/>
                     </a:stretch>
@@ -614,7 +618,23 @@
           <w:sz w:val="24"/>
           <w:szCs w:val="24"/>
         </w:rPr>
-        <w:t xml:space="preserve"> Bulan 1 = "Pellet F999";</w:t>
+        <w:t xml:space="preserve"> Bulan 1 = "</w:t>
+      </w:r>
+      <w:r>
+        <w:rPr>
+          <w:rFonts w:ascii="Times New Roman" w:hAnsi="Times New Roman" w:cs="Times New Roman"/>
+          <w:sz w:val="24"/>
+          <w:szCs w:val="24"/>
+        </w:rPr>
+        <w:t>PF 800</w:t>
+      </w:r>
+      <w:r>
+        <w:rPr>
+          <w:rFonts w:ascii="Times New Roman" w:hAnsi="Times New Roman" w:cs="Times New Roman"/>
+          <w:sz w:val="24"/>
+          <w:szCs w:val="24"/>
+        </w:rPr>
+        <w:t>";</w:t>
       </w:r>
     </w:p>
     <w:p>
@@ -641,7 +661,31 @@
           <w:sz w:val="24"/>
           <w:szCs w:val="24"/>
         </w:rPr>
-        <w:t>Bulan 2 = "Pellet 781-1 / cacah jeroan ikan";</w:t>
+        <w:t>Bulan 2 = "</w:t>
+      </w:r>
+      <w:r>
+        <w:rPr>
+          <w:rFonts w:ascii="Times New Roman" w:hAnsi="Times New Roman" w:cs="Times New Roman"/>
+          <w:sz w:val="24"/>
+          <w:szCs w:val="24"/>
+        </w:rPr>
+        <w:t>PF 1000</w:t>
+      </w:r>
+      <w:r>
+        <w:rPr>
+          <w:rFonts w:ascii="Times New Roman" w:hAnsi="Times New Roman" w:cs="Times New Roman"/>
+          <w:sz w:val="24"/>
+          <w:szCs w:val="24"/>
+        </w:rPr>
+        <w:t xml:space="preserve"> </w:t>
+      </w:r>
+      <w:r>
+        <w:rPr>
+          <w:rFonts w:ascii="Times New Roman" w:hAnsi="Times New Roman" w:cs="Times New Roman"/>
+          <w:sz w:val="24"/>
+          <w:szCs w:val="24"/>
+        </w:rPr>
+        <w:t>";</w:t>
       </w:r>
     </w:p>
     <w:p>
@@ -660,7 +704,23 @@
           <w:sz w:val="24"/>
           <w:szCs w:val="24"/>
         </w:rPr>
-        <w:t xml:space="preserve"> Bulan 3 =  "Pellet 781-2 / jeroan ikan";</w:t>
+        <w:t xml:space="preserve"> Bulan 3 =  "Pellet 781-2</w:t>
+      </w:r>
+      <w:r>
+        <w:rPr>
+          <w:rFonts w:ascii="Times New Roman" w:hAnsi="Times New Roman" w:cs="Times New Roman"/>
+          <w:sz w:val="24"/>
+          <w:szCs w:val="24"/>
+        </w:rPr>
+        <w:t xml:space="preserve"> </w:t>
+      </w:r>
+      <w:r>
+        <w:rPr>
+          <w:rFonts w:ascii="Times New Roman" w:hAnsi="Times New Roman" w:cs="Times New Roman"/>
+          <w:sz w:val="24"/>
+          <w:szCs w:val="24"/>
+        </w:rPr>
+        <w:t>";</w:t>
       </w:r>
     </w:p>
     <w:p>
@@ -687,7 +747,23 @@
           <w:sz w:val="24"/>
           <w:szCs w:val="24"/>
         </w:rPr>
-        <w:t>Bulan 4 = "Pellet 782 / jeroan ayam dan ikan";</w:t>
+        <w:t>Bulan 4 = "Pellet 781-2</w:t>
+      </w:r>
+      <w:r>
+        <w:rPr>
+          <w:rFonts w:ascii="Times New Roman" w:hAnsi="Times New Roman" w:cs="Times New Roman"/>
+          <w:sz w:val="24"/>
+          <w:szCs w:val="24"/>
+        </w:rPr>
+        <w:t xml:space="preserve"> </w:t>
+      </w:r>
+      <w:r>
+        <w:rPr>
+          <w:rFonts w:ascii="Times New Roman" w:hAnsi="Times New Roman" w:cs="Times New Roman"/>
+          <w:sz w:val="24"/>
+          <w:szCs w:val="24"/>
+        </w:rPr>
+        <w:t>";</w:t>
       </w:r>
     </w:p>
     <w:p>
@@ -974,7 +1050,23 @@
           <w:sz w:val="24"/>
           <w:szCs w:val="24"/>
         </w:rPr>
-        <w:t>Bulan 1  = "minaraya, ton";</w:t>
+        <w:t>Bulan 1  = "</w:t>
+      </w:r>
+      <w:r>
+        <w:rPr>
+          <w:rFonts w:ascii="Times New Roman" w:hAnsi="Times New Roman" w:cs="Times New Roman"/>
+          <w:sz w:val="24"/>
+          <w:szCs w:val="24"/>
+        </w:rPr>
+        <w:t>Methilen Blue / Ganti Air</w:t>
+      </w:r>
+      <w:r>
+        <w:rPr>
+          <w:rFonts w:ascii="Times New Roman" w:hAnsi="Times New Roman" w:cs="Times New Roman"/>
+          <w:sz w:val="24"/>
+          <w:szCs w:val="24"/>
+        </w:rPr>
+        <w:t>";</w:t>
       </w:r>
     </w:p>
     <w:p>
@@ -993,7 +1085,39 @@
           <w:sz w:val="24"/>
           <w:szCs w:val="24"/>
         </w:rPr>
-        <w:t>Bulan 2  = "minaraya";</w:t>
+        <w:t>Bulan 2  = "</w:t>
+      </w:r>
+      <w:r>
+        <w:rPr>
+          <w:rFonts w:ascii="Times New Roman" w:hAnsi="Times New Roman" w:cs="Times New Roman"/>
+          <w:sz w:val="24"/>
+          <w:szCs w:val="24"/>
+        </w:rPr>
+        <w:t xml:space="preserve"> </w:t>
+      </w:r>
+      <w:r>
+        <w:rPr>
+          <w:rFonts w:ascii="Times New Roman" w:hAnsi="Times New Roman" w:cs="Times New Roman"/>
+          <w:sz w:val="24"/>
+          <w:szCs w:val="24"/>
+        </w:rPr>
+        <w:t>Methilen Blue / Ganti Air</w:t>
+      </w:r>
+      <w:r>
+        <w:rPr>
+          <w:rFonts w:ascii="Times New Roman" w:hAnsi="Times New Roman" w:cs="Times New Roman"/>
+          <w:sz w:val="24"/>
+          <w:szCs w:val="24"/>
+        </w:rPr>
+        <w:t xml:space="preserve"> </w:t>
+      </w:r>
+      <w:r>
+        <w:rPr>
+          <w:rFonts w:ascii="Times New Roman" w:hAnsi="Times New Roman" w:cs="Times New Roman"/>
+          <w:sz w:val="24"/>
+          <w:szCs w:val="24"/>
+        </w:rPr>
+        <w:t>";</w:t>
       </w:r>
     </w:p>
     <w:p>
@@ -1012,7 +1136,41 @@
           <w:sz w:val="24"/>
           <w:szCs w:val="24"/>
         </w:rPr>
-        <w:t>Bulan 3  = "minaraya";</w:t>
+        <w:t>Bulan 3  = "</w:t>
+      </w:r>
+      <w:r>
+        <w:rPr>
+          <w:rFonts w:ascii="Times New Roman" w:hAnsi="Times New Roman" w:cs="Times New Roman"/>
+          <w:sz w:val="24"/>
+          <w:szCs w:val="24"/>
+        </w:rPr>
+        <w:t xml:space="preserve"> </w:t>
+      </w:r>
+      <w:r>
+        <w:rPr>
+          <w:rFonts w:ascii="Times New Roman" w:hAnsi="Times New Roman" w:cs="Times New Roman"/>
+          <w:sz w:val="24"/>
+          <w:szCs w:val="24"/>
+        </w:rPr>
+        <w:t>Methilen Blue / Ganti Air</w:t>
+      </w:r>
+      <w:r>
+        <w:rPr>
+          <w:rFonts w:ascii="Times New Roman" w:hAnsi="Times New Roman" w:cs="Times New Roman"/>
+          <w:sz w:val="24"/>
+          <w:szCs w:val="24"/>
+        </w:rPr>
+        <w:t xml:space="preserve"> </w:t>
+      </w:r>
+      <w:bookmarkStart w:id="0" w:name="_GoBack"/>
+      <w:bookmarkEnd w:id="0"/>
+      <w:r>
+        <w:rPr>
+          <w:rFonts w:ascii="Times New Roman" w:hAnsi="Times New Roman" w:cs="Times New Roman"/>
+          <w:sz w:val="24"/>
+          <w:szCs w:val="24"/>
+        </w:rPr>
+        <w:t>";</w:t>
       </w:r>
     </w:p>
     <w:p>
@@ -1438,7 +1596,7 @@
 </file>
 
 <file path=word/numbering.xml><?xml version="1.0" encoding="utf-8"?>
-<w:numbering xmlns:ve="http://schemas.openxmlformats.org/markup-compatibility/2006" xmlns:o="urn:schemas-microsoft-com:office:office" xmlns:r="http://schemas.openxmlformats.org/officeDocument/2006/relationships" xmlns:m="http://schemas.openxmlformats.org/officeDocument/2006/math" xmlns:v="urn:schemas-microsoft-com:vml" xmlns:wp="http://schemas.openxmlformats.org/drawingml/2006/wordprocessingDrawing" xmlns:w10="urn:schemas-microsoft-com:office:word" xmlns:w="http://schemas.openxmlformats.org/wordprocessingml/2006/main" xmlns:wne="http://schemas.microsoft.com/office/word/2006/wordml">
+<w:numbering xmlns:wpc="http://schemas.microsoft.com/office/word/2010/wordprocessingCanvas" xmlns:mc="http://schemas.openxmlformats.org/markup-compatibility/2006" xmlns:o="urn:schemas-microsoft-com:office:office" xmlns:r="http://schemas.openxmlformats.org/officeDocument/2006/relationships" xmlns:m="http://schemas.openxmlformats.org/officeDocument/2006/math" xmlns:v="urn:schemas-microsoft-com:vml" xmlns:wp14="http://schemas.microsoft.com/office/word/2010/wordprocessingDrawing" xmlns:wp="http://schemas.openxmlformats.org/drawingml/2006/wordprocessingDrawing" xmlns:w10="urn:schemas-microsoft-com:office:word" xmlns:w="http://schemas.openxmlformats.org/wordprocessingml/2006/main" xmlns:w14="http://schemas.microsoft.com/office/word/2010/wordml" xmlns:wpg="http://schemas.microsoft.com/office/word/2010/wordprocessingGroup" xmlns:wpi="http://schemas.microsoft.com/office/word/2010/wordprocessingInk" xmlns:wne="http://schemas.microsoft.com/office/word/2006/wordml" xmlns:wps="http://schemas.microsoft.com/office/word/2010/wordprocessingShape" mc:Ignorable="w14 wp14">
   <w:abstractNum w:abstractNumId="0">
     <w:nsid w:val="23AA6E44"/>
     <w:multiLevelType w:val="hybridMultilevel"/>
@@ -1716,7 +1874,7 @@
 </file>
 
 <file path=word/styles.xml><?xml version="1.0" encoding="utf-8"?>
-<w:styles xmlns:r="http://schemas.openxmlformats.org/officeDocument/2006/relationships" xmlns:w="http://schemas.openxmlformats.org/wordprocessingml/2006/main">
+<w:styles xmlns:mc="http://schemas.openxmlformats.org/markup-compatibility/2006" xmlns:r="http://schemas.openxmlformats.org/officeDocument/2006/relationships" xmlns:w="http://schemas.openxmlformats.org/wordprocessingml/2006/main" xmlns:w14="http://schemas.microsoft.com/office/word/2010/wordml" mc:Ignorable="w14">
   <w:docDefaults>
     <w:rPrDefault>
       <w:rPr>
@@ -1887,7 +2045,6 @@
     <w:uiPriority w:val="99"/>
     <w:semiHidden/>
     <w:unhideWhenUsed/>
-    <w:qFormat/>
     <w:tblPr>
       <w:tblInd w:w="0" w:type="dxa"/>
       <w:tblCellMar>

</xml_diff>